<commit_message>
Modificato file di documentazione
</commit_message>
<xml_diff>
--- a/Adventure/docs/documentazione.docx
+++ b/Adventure/docs/documentazione.docx
@@ -572,21 +572,7 @@
         <w:rPr>
           <w:color w:val="000000" w:themeColor="text1"/>
         </w:rPr>
-        <w:t xml:space="preserve">. Sono il risultato </w:t>
-      </w:r>
-      <w:proofErr w:type="gramStart"/>
-      <w:r>
-        <w:rPr>
-          <w:color w:val="000000" w:themeColor="text1"/>
-        </w:rPr>
-        <w:t>dell' attività</w:t>
-      </w:r>
-      <w:proofErr w:type="gramEnd"/>
-      <w:r>
-        <w:rPr>
-          <w:color w:val="000000" w:themeColor="text1"/>
-        </w:rPr>
-        <w:t xml:space="preserve"> di astrazione dati esercitata sugli elementi del dominio di interesse dell'applicazione.</w:t>
+        <w:t>. Sono il risultato dell' attività di astrazione dati esercitata sugli elementi del dominio di interesse dell'applicazione.</w:t>
       </w:r>
     </w:p>
     <w:p>
@@ -666,7 +652,6 @@
         </w:rPr>
       </w:pPr>
       <w:proofErr w:type="spellStart"/>
-      <w:proofErr w:type="gramStart"/>
       <w:r>
         <w:rPr>
           <w:b/>
@@ -686,14 +671,7 @@
         <w:rPr>
           <w:color w:val="000000" w:themeColor="text1"/>
         </w:rPr>
-        <w:t xml:space="preserve">  La</w:t>
-      </w:r>
-      <w:proofErr w:type="gramEnd"/>
-      <w:r>
-        <w:rPr>
-          <w:color w:val="000000" w:themeColor="text1"/>
-        </w:rPr>
-        <w:t xml:space="preserve"> classe rappresenta un effetto (eseguito solo dopo aver superato la </w:t>
+        <w:t xml:space="preserve">  La classe rappresenta un effetto (eseguito solo dopo aver superato la </w:t>
       </w:r>
       <w:proofErr w:type="spellStart"/>
       <w:r>
@@ -723,7 +701,6 @@
         </w:rPr>
       </w:pPr>
       <w:proofErr w:type="spellStart"/>
-      <w:proofErr w:type="gramStart"/>
       <w:r>
         <w:rPr>
           <w:b/>
@@ -743,14 +720,7 @@
         <w:rPr>
           <w:color w:val="000000" w:themeColor="text1"/>
         </w:rPr>
-        <w:t xml:space="preserve">  La</w:t>
-      </w:r>
-      <w:proofErr w:type="gramEnd"/>
-      <w:r>
-        <w:rPr>
-          <w:color w:val="000000" w:themeColor="text1"/>
-        </w:rPr>
-        <w:t xml:space="preserve"> classe rappresenta un effetto (eseguito solo dopo aver superato la </w:t>
+        <w:t xml:space="preserve">  La classe rappresenta un effetto (eseguito solo dopo aver superato la </w:t>
       </w:r>
       <w:proofErr w:type="spellStart"/>
       <w:r>
@@ -780,7 +750,6 @@
         </w:rPr>
       </w:pPr>
       <w:proofErr w:type="spellStart"/>
-      <w:proofErr w:type="gramStart"/>
       <w:r>
         <w:rPr>
           <w:b/>
@@ -800,14 +769,7 @@
         <w:rPr>
           <w:color w:val="000000" w:themeColor="text1"/>
         </w:rPr>
-        <w:t xml:space="preserve"> La</w:t>
-      </w:r>
-      <w:proofErr w:type="gramEnd"/>
-      <w:r>
-        <w:rPr>
-          <w:color w:val="000000" w:themeColor="text1"/>
-        </w:rPr>
-        <w:t xml:space="preserve"> classe rappresenta l'insieme di tutti i possibili effetti che potrebbero essere eseguiti sulla situazione corrente della sessione di gioco.</w:t>
+        <w:t xml:space="preserve"> La classe rappresenta l'insieme di tutti i possibili effetti che potrebbero essere eseguiti sulla situazione corrente della sessione di gioco.</w:t>
       </w:r>
     </w:p>
     <w:p>
@@ -823,7 +785,6 @@
         </w:rPr>
       </w:pPr>
       <w:proofErr w:type="spellStart"/>
-      <w:proofErr w:type="gramStart"/>
       <w:r>
         <w:rPr>
           <w:b/>
@@ -836,14 +797,7 @@
         <w:rPr>
           <w:color w:val="000000" w:themeColor="text1"/>
         </w:rPr>
-        <w:t>:  La</w:t>
-      </w:r>
-      <w:proofErr w:type="gramEnd"/>
-      <w:r>
-        <w:rPr>
-          <w:color w:val="000000" w:themeColor="text1"/>
-        </w:rPr>
-        <w:t xml:space="preserve"> classe rappresenta un effetto (eseguito solo dopo aver superato la </w:t>
+        <w:t xml:space="preserve">:  La classe rappresenta un effetto (eseguito solo dopo aver superato la </w:t>
       </w:r>
       <w:proofErr w:type="spellStart"/>
       <w:r>
@@ -874,7 +828,6 @@
         </w:rPr>
       </w:pPr>
       <w:proofErr w:type="spellStart"/>
-      <w:proofErr w:type="gramStart"/>
       <w:r>
         <w:rPr>
           <w:b/>
@@ -889,7 +842,6 @@
         <w:t>La</w:t>
       </w:r>
       <w:proofErr w:type="spellEnd"/>
-      <w:proofErr w:type="gramEnd"/>
       <w:r>
         <w:rPr>
           <w:color w:val="000000" w:themeColor="text1"/>
@@ -1069,7 +1021,6 @@
         </w:rPr>
       </w:pPr>
       <w:proofErr w:type="spellStart"/>
-      <w:proofErr w:type="gramStart"/>
       <w:r>
         <w:rPr>
           <w:b/>
@@ -1089,14 +1040,7 @@
         <w:rPr>
           <w:color w:val="000000" w:themeColor="text1"/>
         </w:rPr>
-        <w:t xml:space="preserve"> Questa</w:t>
-      </w:r>
-      <w:proofErr w:type="gramEnd"/>
-      <w:r>
-        <w:rPr>
-          <w:color w:val="000000" w:themeColor="text1"/>
-        </w:rPr>
-        <w:t xml:space="preserve"> interfaccia funzionale è stata pensata per permettere ad ogni </w:t>
+        <w:t xml:space="preserve"> Questa interfaccia funzionale è stata pensata per permettere ad ogni </w:t>
       </w:r>
       <w:proofErr w:type="spellStart"/>
       <w:r>
@@ -1110,21 +1054,7 @@
         <w:rPr>
           <w:color w:val="000000" w:themeColor="text1"/>
         </w:rPr>
-        <w:t xml:space="preserve"> di </w:t>
-      </w:r>
-      <w:proofErr w:type="gramStart"/>
-      <w:r>
-        <w:rPr>
-          <w:color w:val="000000" w:themeColor="text1"/>
-        </w:rPr>
-        <w:t>conservarne  un</w:t>
-      </w:r>
-      <w:proofErr w:type="gramEnd"/>
-      <w:r>
-        <w:rPr>
-          <w:color w:val="000000" w:themeColor="text1"/>
-        </w:rPr>
-        <w:t xml:space="preserve"> attributo, avvalorato con una espressione lambda al momento della sua inizializzazione. In generale questa interfaccia rappresenta un metodo speciale che deve essere eseguito come effetto (dopo aver superato la </w:t>
+        <w:t xml:space="preserve"> di conservarne  un attributo, avvalorato con una espressione lambda al momento della sua inizializzazione. In generale questa interfaccia rappresenta un metodo speciale che deve essere eseguito come effetto (dopo aver superato la </w:t>
       </w:r>
       <w:proofErr w:type="spellStart"/>
       <w:r>
@@ -1232,35 +1162,7 @@
         <w:rPr>
           <w:color w:val="000000" w:themeColor="text1"/>
         </w:rPr>
-        <w:t xml:space="preserve">La classe rappresenta la condizione di soddisfacimento completa (relativa all'oggetto) necessaria </w:t>
-      </w:r>
-      <w:proofErr w:type="gramStart"/>
-      <w:r>
-        <w:rPr>
-          <w:color w:val="000000" w:themeColor="text1"/>
-        </w:rPr>
-        <w:t>per  eseguire</w:t>
-      </w:r>
-      <w:proofErr w:type="gramEnd"/>
-      <w:r>
-        <w:rPr>
-          <w:color w:val="000000" w:themeColor="text1"/>
-        </w:rPr>
-        <w:t xml:space="preserve"> effetti sulla sessione di gioco (Modifica di proprietà di altri oggetti, </w:t>
-      </w:r>
-      <w:proofErr w:type="gramStart"/>
-      <w:r>
-        <w:rPr>
-          <w:color w:val="000000" w:themeColor="text1"/>
-        </w:rPr>
-        <w:t>etc...</w:t>
-      </w:r>
-      <w:proofErr w:type="gramEnd"/>
-      <w:r>
-        <w:rPr>
-          <w:color w:val="000000" w:themeColor="text1"/>
-        </w:rPr>
-        <w:t>) ed individuare il messaggio relativo al superamento delle condizioni necessarie.</w:t>
+        <w:t>La classe rappresenta la condizione di soddisfacimento completa (relativa all'oggetto) necessaria per  eseguire effetti sulla sessione di gioco (Modifica di proprietà di altri oggetti, etc...) ed individuare il messaggio relativo al superamento delle condizioni necessarie.</w:t>
       </w:r>
     </w:p>
     <w:p>
@@ -1458,7 +1360,6 @@
         <w:t xml:space="preserve">: La classe rappresenta un oggetto di tipo porta, estende </w:t>
       </w:r>
       <w:proofErr w:type="spellStart"/>
-      <w:proofErr w:type="gramStart"/>
       <w:r>
         <w:rPr>
           <w:color w:val="000000" w:themeColor="text1"/>
@@ -1466,7 +1367,6 @@
         <w:t>InteractiveObject</w:t>
       </w:r>
       <w:proofErr w:type="spellEnd"/>
-      <w:proofErr w:type="gramEnd"/>
       <w:r>
         <w:rPr>
           <w:color w:val="000000" w:themeColor="text1"/>
@@ -1509,7 +1409,6 @@
         <w:t xml:space="preserve"> La classe rappresenta un qualsiasi oggetto interattivo dell’avventura, Estende </w:t>
       </w:r>
       <w:proofErr w:type="spellStart"/>
-      <w:proofErr w:type="gramStart"/>
       <w:r>
         <w:rPr>
           <w:color w:val="000000" w:themeColor="text1"/>
@@ -1521,14 +1420,7 @@
         <w:rPr>
           <w:color w:val="000000" w:themeColor="text1"/>
         </w:rPr>
-        <w:t>, infatti</w:t>
-      </w:r>
-      <w:proofErr w:type="gramEnd"/>
-      <w:r>
-        <w:rPr>
-          <w:color w:val="000000" w:themeColor="text1"/>
-        </w:rPr>
-        <w:t xml:space="preserve"> conserva tutti gli attributi di un normale oggetto, e in più conserva delle specifiche di azioni di gioco. Esse rappresentano l’insieme delle condizioni necessarie e degli effetti da applicare alla sessione di gioco al momento del superamento di tutti i vincoli presenti nella specifica stessa.</w:t>
+        <w:t>, infatti conserva tutti gli attributi di un normale oggetto, e in più conserva delle specifiche di azioni di gioco. Esse rappresentano l’insieme delle condizioni necessarie e degli effetti da applicare alla sessione di gioco al momento del superamento di tutti i vincoli presenti nella specifica stessa.</w:t>
       </w:r>
     </w:p>
     <w:p>
@@ -1659,7 +1551,6 @@
         </w:rPr>
       </w:pPr>
       <w:proofErr w:type="spellStart"/>
-      <w:proofErr w:type="gramStart"/>
       <w:r>
         <w:rPr>
           <w:b/>
@@ -1679,21 +1570,7 @@
         <w:rPr>
           <w:color w:val="000000" w:themeColor="text1"/>
         </w:rPr>
-        <w:t xml:space="preserve"> La</w:t>
-      </w:r>
-      <w:proofErr w:type="gramEnd"/>
-      <w:r>
-        <w:rPr>
-          <w:color w:val="000000" w:themeColor="text1"/>
-        </w:rPr>
-        <w:t xml:space="preserve"> classe </w:t>
-      </w:r>
-      <w:proofErr w:type="gramStart"/>
-      <w:r>
-        <w:rPr>
-          <w:color w:val="000000" w:themeColor="text1"/>
-        </w:rPr>
-        <w:t xml:space="preserve">estende  </w:t>
+        <w:t xml:space="preserve"> La classe estende  </w:t>
       </w:r>
       <w:proofErr w:type="spellStart"/>
       <w:r>
@@ -1703,7 +1580,6 @@
         <w:t>PropertyWithValue</w:t>
       </w:r>
       <w:proofErr w:type="spellEnd"/>
-      <w:proofErr w:type="gramEnd"/>
       <w:r>
         <w:rPr>
           <w:color w:val="000000" w:themeColor="text1"/>
@@ -1738,7 +1614,6 @@
         </w:rPr>
       </w:pPr>
       <w:proofErr w:type="spellStart"/>
-      <w:proofErr w:type="gramStart"/>
       <w:r>
         <w:rPr>
           <w:b/>
@@ -1758,21 +1633,7 @@
         <w:rPr>
           <w:color w:val="000000" w:themeColor="text1"/>
         </w:rPr>
-        <w:t xml:space="preserve"> </w:t>
-      </w:r>
-      <w:proofErr w:type="gramEnd"/>
-      <w:r>
-        <w:rPr>
-          <w:color w:val="000000" w:themeColor="text1"/>
-        </w:rPr>
-        <w:t xml:space="preserve">La classe </w:t>
-      </w:r>
-      <w:proofErr w:type="gramStart"/>
-      <w:r>
-        <w:rPr>
-          <w:color w:val="000000" w:themeColor="text1"/>
-        </w:rPr>
-        <w:t xml:space="preserve">estende  </w:t>
+        <w:t xml:space="preserve"> La classe estende  </w:t>
       </w:r>
       <w:proofErr w:type="spellStart"/>
       <w:r>
@@ -1782,7 +1643,6 @@
         <w:t>PropertyWithValue</w:t>
       </w:r>
       <w:proofErr w:type="spellEnd"/>
-      <w:proofErr w:type="gramEnd"/>
       <w:r>
         <w:rPr>
           <w:color w:val="000000" w:themeColor="text1"/>
@@ -1836,14 +1696,7 @@
         <w:rPr>
           <w:color w:val="000000" w:themeColor="text1"/>
         </w:rPr>
-        <w:t xml:space="preserve">La classe </w:t>
-      </w:r>
-      <w:proofErr w:type="gramStart"/>
-      <w:r>
-        <w:rPr>
-          <w:color w:val="000000" w:themeColor="text1"/>
-        </w:rPr>
-        <w:t xml:space="preserve">estende  </w:t>
+        <w:t xml:space="preserve">La classe estende  </w:t>
       </w:r>
       <w:proofErr w:type="spellStart"/>
       <w:r>
@@ -1853,7 +1706,6 @@
         <w:t>PropertyWithValue</w:t>
       </w:r>
       <w:proofErr w:type="spellEnd"/>
-      <w:proofErr w:type="gramEnd"/>
       <w:r>
         <w:rPr>
           <w:color w:val="000000" w:themeColor="text1"/>
@@ -1961,14 +1813,7 @@
         <w:rPr>
           <w:color w:val="000000" w:themeColor="text1"/>
         </w:rPr>
-        <w:t xml:space="preserve">La classe </w:t>
-      </w:r>
-      <w:proofErr w:type="gramStart"/>
-      <w:r>
-        <w:rPr>
-          <w:color w:val="000000" w:themeColor="text1"/>
-        </w:rPr>
-        <w:t xml:space="preserve">estende  </w:t>
+        <w:t xml:space="preserve">La classe estende  </w:t>
       </w:r>
       <w:proofErr w:type="spellStart"/>
       <w:r>
@@ -1978,7 +1823,6 @@
         <w:t>PropertyWithValue</w:t>
       </w:r>
       <w:proofErr w:type="spellEnd"/>
-      <w:proofErr w:type="gramEnd"/>
       <w:r>
         <w:rPr>
           <w:color w:val="000000" w:themeColor="text1"/>
@@ -2032,14 +1876,7 @@
         <w:rPr>
           <w:color w:val="000000" w:themeColor="text1"/>
         </w:rPr>
-        <w:t xml:space="preserve">La classe </w:t>
-      </w:r>
-      <w:proofErr w:type="gramStart"/>
-      <w:r>
-        <w:rPr>
-          <w:color w:val="000000" w:themeColor="text1"/>
-        </w:rPr>
-        <w:t xml:space="preserve">estende  </w:t>
+        <w:t xml:space="preserve">La classe estende  </w:t>
       </w:r>
       <w:proofErr w:type="spellStart"/>
       <w:r>
@@ -2049,7 +1886,6 @@
         <w:t>PropertyWithValue</w:t>
       </w:r>
       <w:proofErr w:type="spellEnd"/>
-      <w:proofErr w:type="gramEnd"/>
       <w:r>
         <w:rPr>
           <w:color w:val="000000" w:themeColor="text1"/>
@@ -2089,14 +1925,7 @@
         <w:rPr>
           <w:color w:val="000000" w:themeColor="text1"/>
         </w:rPr>
-        <w:t xml:space="preserve">La classe </w:t>
-      </w:r>
-      <w:proofErr w:type="gramStart"/>
-      <w:r>
-        <w:rPr>
-          <w:color w:val="000000" w:themeColor="text1"/>
-        </w:rPr>
-        <w:t xml:space="preserve">estende  </w:t>
+        <w:t xml:space="preserve">La classe estende  </w:t>
       </w:r>
       <w:proofErr w:type="spellStart"/>
       <w:r>
@@ -2106,7 +1935,6 @@
         <w:t>PropertyWithValue</w:t>
       </w:r>
       <w:proofErr w:type="spellEnd"/>
-      <w:proofErr w:type="gramEnd"/>
       <w:r>
         <w:rPr>
           <w:color w:val="000000" w:themeColor="text1"/>
@@ -2160,14 +1988,7 @@
         <w:rPr>
           <w:color w:val="000000" w:themeColor="text1"/>
         </w:rPr>
-        <w:t xml:space="preserve">La classe </w:t>
-      </w:r>
-      <w:proofErr w:type="gramStart"/>
-      <w:r>
-        <w:rPr>
-          <w:color w:val="000000" w:themeColor="text1"/>
-        </w:rPr>
-        <w:t xml:space="preserve">estende  </w:t>
+        <w:t xml:space="preserve">La classe estende  </w:t>
       </w:r>
       <w:proofErr w:type="spellStart"/>
       <w:r>
@@ -2177,7 +1998,6 @@
         <w:t>PropertyWithValue</w:t>
       </w:r>
       <w:proofErr w:type="spellEnd"/>
-      <w:proofErr w:type="gramEnd"/>
       <w:r>
         <w:rPr>
           <w:color w:val="000000" w:themeColor="text1"/>
@@ -2231,21 +2051,7 @@
         <w:rPr>
           <w:color w:val="000000" w:themeColor="text1"/>
         </w:rPr>
-        <w:t xml:space="preserve">, in quanto proprietà di un </w:t>
-      </w:r>
-      <w:proofErr w:type="gramStart"/>
-      <w:r>
-        <w:rPr>
-          <w:color w:val="000000" w:themeColor="text1"/>
-        </w:rPr>
-        <w:t>oggetto, tuttavia</w:t>
-      </w:r>
-      <w:proofErr w:type="gramEnd"/>
-      <w:r>
-        <w:rPr>
-          <w:color w:val="000000" w:themeColor="text1"/>
-        </w:rPr>
-        <w:t xml:space="preserve"> modella una proprietà con un valore di stato associato.</w:t>
+        <w:t>, in quanto proprietà di un oggetto, tuttavia modella una proprietà con un valore di stato associato.</w:t>
       </w:r>
     </w:p>
     <w:p>
@@ -2315,14 +2121,7 @@
         <w:rPr>
           <w:color w:val="000000" w:themeColor="text1"/>
         </w:rPr>
-        <w:t xml:space="preserve">La classe </w:t>
-      </w:r>
-      <w:proofErr w:type="gramStart"/>
-      <w:r>
-        <w:rPr>
-          <w:color w:val="000000" w:themeColor="text1"/>
-        </w:rPr>
-        <w:t xml:space="preserve">estende  </w:t>
+        <w:t xml:space="preserve">La classe estende  </w:t>
       </w:r>
       <w:proofErr w:type="spellStart"/>
       <w:r>
@@ -2332,7 +2131,6 @@
         <w:t>PropertyWithValue</w:t>
       </w:r>
       <w:proofErr w:type="spellEnd"/>
-      <w:proofErr w:type="gramEnd"/>
       <w:r>
         <w:rPr>
           <w:color w:val="000000" w:themeColor="text1"/>
@@ -2387,14 +2185,7 @@
         <w:rPr>
           <w:color w:val="000000" w:themeColor="text1"/>
         </w:rPr>
-        <w:t xml:space="preserve">La classe </w:t>
-      </w:r>
-      <w:proofErr w:type="gramStart"/>
-      <w:r>
-        <w:rPr>
-          <w:color w:val="000000" w:themeColor="text1"/>
-        </w:rPr>
-        <w:t xml:space="preserve">estende  </w:t>
+        <w:t xml:space="preserve">La classe estende  </w:t>
       </w:r>
       <w:proofErr w:type="spellStart"/>
       <w:r>
@@ -2404,7 +2195,6 @@
         <w:t>PropertyWithValue</w:t>
       </w:r>
       <w:proofErr w:type="spellEnd"/>
-      <w:proofErr w:type="gramEnd"/>
       <w:r>
         <w:rPr>
           <w:color w:val="000000" w:themeColor="text1"/>
@@ -2496,21 +2286,7 @@
         <w:rPr>
           <w:color w:val="000000" w:themeColor="text1"/>
         </w:rPr>
-        <w:t xml:space="preserve">Enumerativo che conserva gli identificativi </w:t>
-      </w:r>
-      <w:proofErr w:type="gramStart"/>
-      <w:r>
-        <w:rPr>
-          <w:color w:val="000000" w:themeColor="text1"/>
-        </w:rPr>
-        <w:t>dei</w:t>
-      </w:r>
-      <w:proofErr w:type="gramEnd"/>
-      <w:r>
-        <w:rPr>
-          <w:color w:val="000000" w:themeColor="text1"/>
-        </w:rPr>
-        <w:t xml:space="preserve"> quattro punti cardinali.</w:t>
+        <w:t>Enumerativo che conserva gli identificativi dei quattro punti cardinali.</w:t>
       </w:r>
     </w:p>
     <w:p>
@@ -2608,21 +2384,7 @@
         <w:rPr>
           <w:color w:val="000000" w:themeColor="text1"/>
         </w:rPr>
-        <w:t xml:space="preserve"> dell’avventura. Conserva il messaggio da mostrare all’utente, l’oggetto target su cui si vuole eseguire l’azione, l’oggetto ausiliario necessario per eseguirla </w:t>
-      </w:r>
-      <w:proofErr w:type="gramStart"/>
-      <w:r>
-        <w:rPr>
-          <w:color w:val="000000" w:themeColor="text1"/>
-        </w:rPr>
-        <w:t>( se</w:t>
-      </w:r>
-      <w:proofErr w:type="gramEnd"/>
-      <w:r>
-        <w:rPr>
-          <w:color w:val="000000" w:themeColor="text1"/>
-        </w:rPr>
-        <w:t xml:space="preserve"> inserito nel comando integrale) e il tipo di proprietà individuato (corrispondente allo specifico comando invocato).</w:t>
+        <w:t xml:space="preserve"> dell’avventura. Conserva il messaggio da mostrare all’utente, l’oggetto target su cui si vuole eseguire l’azione, l’oggetto ausiliario necessario per eseguirla ( se inserito nel comando integrale) e il tipo di proprietà individuato (corrispondente allo specifico comando invocato).</w:t>
       </w:r>
     </w:p>
     <w:p>
@@ -2776,21 +2538,7 @@
         <w:rPr>
           <w:color w:val="000000" w:themeColor="text1"/>
         </w:rPr>
-        <w:t xml:space="preserve">La classe modella la specifica di un’azione sul </w:t>
-      </w:r>
-      <w:proofErr w:type="gramStart"/>
-      <w:r>
-        <w:rPr>
-          <w:color w:val="000000" w:themeColor="text1"/>
-        </w:rPr>
-        <w:t>gioco, quindi</w:t>
-      </w:r>
-      <w:proofErr w:type="gramEnd"/>
-      <w:r>
-        <w:rPr>
-          <w:color w:val="000000" w:themeColor="text1"/>
-        </w:rPr>
-        <w:t xml:space="preserve"> ne conserva le condizioni di applicabilità, i risultati associati al superamento delle condizioni e i messaggi da mostrare in caso di fallimento.</w:t>
+        <w:t>La classe modella la specifica di un’azione sul gioco, quindi ne conserva le condizioni di applicabilità, i risultati associati al superamento delle condizioni e i messaggi da mostrare in caso di fallimento.</w:t>
       </w:r>
     </w:p>
     <w:p>
@@ -2825,21 +2573,7 @@
         <w:rPr>
           <w:color w:val="000000" w:themeColor="text1"/>
         </w:rPr>
-        <w:t xml:space="preserve"> La </w:t>
-      </w:r>
-      <w:proofErr w:type="gramStart"/>
-      <w:r>
-        <w:rPr>
-          <w:color w:val="000000" w:themeColor="text1"/>
-        </w:rPr>
-        <w:t>classe  modella</w:t>
-      </w:r>
-      <w:proofErr w:type="gramEnd"/>
-      <w:r>
-        <w:rPr>
-          <w:color w:val="000000" w:themeColor="text1"/>
-        </w:rPr>
-        <w:t xml:space="preserve"> la descrizione di una qualsiasi avventura/gioco. Può essere estesa per permetterne la sua personalizzazione.</w:t>
+        <w:t xml:space="preserve"> La classe  modella la descrizione di una qualsiasi avventura/gioco. Può essere estesa per permetterne la sua personalizzazione.</w:t>
       </w:r>
     </w:p>
     <w:p>
@@ -3180,21 +2914,7 @@
         <w:rPr>
           <w:color w:val="000000" w:themeColor="text1"/>
         </w:rPr>
-        <w:t xml:space="preserve"> è rispettivamente tra il punto cardinale e la </w:t>
-      </w:r>
-      <w:proofErr w:type="gramStart"/>
-      <w:r>
-        <w:rPr>
-          <w:color w:val="000000" w:themeColor="text1"/>
-        </w:rPr>
-        <w:t>stanza ,</w:t>
-      </w:r>
-      <w:proofErr w:type="gramEnd"/>
-      <w:r>
-        <w:rPr>
-          <w:color w:val="000000" w:themeColor="text1"/>
-        </w:rPr>
-        <w:t xml:space="preserve"> e il punto cardinale e la porta.</w:t>
+        <w:t xml:space="preserve"> è rispettivamente tra il punto cardinale e la stanza , e il punto cardinale e la porta.</w:t>
       </w:r>
     </w:p>
     <w:p>
@@ -4410,23 +4130,7 @@
           <w:color w:val="000000" w:themeColor="text1"/>
           <w:highlight w:val="white"/>
         </w:rPr>
-        <w:t xml:space="preserve">, di cui conosce la </w:t>
-      </w:r>
-      <w:proofErr w:type="gramStart"/>
-      <w:r>
-        <w:rPr>
-          <w:color w:val="000000" w:themeColor="text1"/>
-          <w:highlight w:val="white"/>
-        </w:rPr>
-        <w:t>struttura</w:t>
-      </w:r>
-      <w:proofErr w:type="gramEnd"/>
-      <w:r>
-        <w:rPr>
-          <w:color w:val="000000" w:themeColor="text1"/>
-          <w:highlight w:val="white"/>
-        </w:rPr>
-        <w:t xml:space="preserve"> Possiede dei metodi specializzati nell'elaborazione di una </w:t>
+        <w:t xml:space="preserve">, di cui conosce la struttura Possiede dei metodi specializzati nell'elaborazione di una </w:t>
       </w:r>
       <w:proofErr w:type="spellStart"/>
       <w:r>
@@ -4999,7 +4703,6 @@
         </w:rPr>
       </w:pPr>
       <w:proofErr w:type="spellStart"/>
-      <w:proofErr w:type="gramStart"/>
       <w:r>
         <w:rPr>
           <w:b/>
@@ -5015,16 +4718,7 @@
           <w:color w:val="000000" w:themeColor="text1"/>
           <w:highlight w:val="white"/>
         </w:rPr>
-        <w:t xml:space="preserve"> :</w:t>
-      </w:r>
-      <w:proofErr w:type="gramEnd"/>
-      <w:r>
-        <w:rPr>
-          <w:b/>
-          <w:color w:val="000000" w:themeColor="text1"/>
-          <w:highlight w:val="white"/>
-        </w:rPr>
-        <w:t xml:space="preserve"> </w:t>
+        <w:t xml:space="preserve"> : </w:t>
       </w:r>
       <w:r>
         <w:rPr>
@@ -5060,7 +4754,6 @@
         </w:rPr>
       </w:pPr>
       <w:proofErr w:type="spellStart"/>
-      <w:proofErr w:type="gramStart"/>
       <w:r>
         <w:rPr>
           <w:b/>
@@ -5083,15 +4776,7 @@
           <w:color w:val="000000" w:themeColor="text1"/>
           <w:highlight w:val="white"/>
         </w:rPr>
-        <w:t>La</w:t>
-      </w:r>
-      <w:proofErr w:type="gramEnd"/>
-      <w:r>
-        <w:rPr>
-          <w:color w:val="000000" w:themeColor="text1"/>
-          <w:highlight w:val="white"/>
-        </w:rPr>
-        <w:t xml:space="preserve"> classe si occupa di gestire le richieste al server REST, per quanto riguarda il servizio di aggiunta e richiesta di oggetti e di salvataggio e recupero di progressi di gioco.</w:t>
+        <w:t>La classe si occupa di gestire le richieste al server REST, per quanto riguarda il servizio di aggiunta e richiesta di oggetti e di salvataggio e recupero di progressi di gioco.</w:t>
       </w:r>
     </w:p>
     <w:p>
@@ -5296,23 +4981,7 @@
           <w:color w:val="000000" w:themeColor="text1"/>
           <w:highlight w:val="white"/>
         </w:rPr>
-        <w:t xml:space="preserve">questa eccezione viene lanciata quando si tenta di associare un oggetto ad un altro, il quale però partecipa già ad </w:t>
-      </w:r>
-      <w:proofErr w:type="gramStart"/>
-      <w:r>
-        <w:rPr>
-          <w:color w:val="000000" w:themeColor="text1"/>
-          <w:highlight w:val="white"/>
-        </w:rPr>
-        <w:t>un' associazione</w:t>
-      </w:r>
-      <w:proofErr w:type="gramEnd"/>
-      <w:r>
-        <w:rPr>
-          <w:color w:val="000000" w:themeColor="text1"/>
-          <w:highlight w:val="white"/>
-        </w:rPr>
-        <w:t xml:space="preserve"> con un altro oggetto</w:t>
+        <w:t>questa eccezione viene lanciata quando si tenta di associare un oggetto ad un altro, il quale però partecipa già ad un' associazione con un altro oggetto</w:t>
       </w:r>
     </w:p>
     <w:p>
@@ -5621,7 +5290,6 @@
         <w:t xml:space="preserve"> questa eccezione viene lanciata quando il giocatore inserisce la password corretta per la cassaforte interna (</w:t>
       </w:r>
       <w:proofErr w:type="spellStart"/>
-      <w:proofErr w:type="gramStart"/>
       <w:r>
         <w:rPr>
           <w:color w:val="000000" w:themeColor="text1"/>
@@ -5635,15 +5303,7 @@
           <w:color w:val="000000" w:themeColor="text1"/>
           <w:highlight w:val="white"/>
         </w:rPr>
-        <w:t xml:space="preserve"> :</w:t>
-      </w:r>
-      <w:proofErr w:type="gramEnd"/>
-      <w:r>
-        <w:rPr>
-          <w:color w:val="000000" w:themeColor="text1"/>
-          <w:highlight w:val="white"/>
-        </w:rPr>
-        <w:t xml:space="preserve"> INNER_SAFE)</w:t>
+        <w:t xml:space="preserve"> : INNER_SAFE)</w:t>
       </w:r>
     </w:p>
     <w:p>
@@ -5795,23 +5455,7 @@
           <w:color w:val="000000" w:themeColor="text1"/>
           <w:highlight w:val="white"/>
         </w:rPr>
-        <w:t xml:space="preserve"> questo enumerativo contiene gli identificativi di tutte </w:t>
-      </w:r>
-      <w:proofErr w:type="gramStart"/>
-      <w:r>
-        <w:rPr>
-          <w:color w:val="000000" w:themeColor="text1"/>
-          <w:highlight w:val="white"/>
-        </w:rPr>
-        <w:t>le preposizione</w:t>
-      </w:r>
-      <w:proofErr w:type="gramEnd"/>
-      <w:r>
-        <w:rPr>
-          <w:color w:val="000000" w:themeColor="text1"/>
-          <w:highlight w:val="white"/>
-        </w:rPr>
-        <w:t xml:space="preserve"> supportate dal gioco che l'utente può utilizzare nella scrittura dei comandi. Ad ogni identificativo è associato un insieme di parole che rappresentano le preposizioni per quella tipologia, in relazione alle tipologie di comando</w:t>
+        <w:t xml:space="preserve"> questo enumerativo contiene gli identificativi di tutte le preposizione supportate dal gioco che l'utente può utilizzare nella scrittura dei comandi. Ad ogni identificativo è associato un insieme di parole che rappresentano le preposizioni per quella tipologia, in relazione alle tipologie di comando</w:t>
       </w:r>
     </w:p>
     <w:p>
@@ -6613,7 +6257,6 @@
         </w:rPr>
         <w:t xml:space="preserve">, </w:t>
       </w:r>
-      <w:proofErr w:type="gramStart"/>
       <w:r>
         <w:rPr>
           <w:b/>
@@ -6644,7 +6287,6 @@
         <w:t>PropertyWithValue</w:t>
       </w:r>
       <w:proofErr w:type="spellEnd"/>
-      <w:proofErr w:type="gramEnd"/>
       <w:r>
         <w:rPr>
           <w:color w:val="000000" w:themeColor="text1"/>
@@ -6819,42 +6461,14 @@
         <w:rPr>
           <w:color w:val="000000" w:themeColor="text1"/>
         </w:rPr>
-        <w:t xml:space="preserve">La progettazione di tale modello aveva come obiettivo l’automatizzazione del processo di elaborazione delle azioni da applicare alla </w:t>
-      </w:r>
-      <w:proofErr w:type="gramStart"/>
-      <w:r>
-        <w:rPr>
-          <w:color w:val="000000" w:themeColor="text1"/>
-        </w:rPr>
-        <w:t>partita ,</w:t>
-      </w:r>
-      <w:proofErr w:type="gramEnd"/>
-      <w:r>
-        <w:rPr>
-          <w:color w:val="000000" w:themeColor="text1"/>
-        </w:rPr>
-        <w:t xml:space="preserve"> fornendo </w:t>
+        <w:t xml:space="preserve">La progettazione di tale modello aveva come obiettivo l’automatizzazione del processo di elaborazione delle azioni da applicare alla partita , fornendo </w:t>
       </w:r>
       <w:r>
         <w:rPr>
           <w:color w:val="000000" w:themeColor="text1"/>
         </w:rPr>
         <w:lastRenderedPageBreak/>
-        <w:t xml:space="preserve">un’alternativa al modello che si era adottato precedentemente, molto più elementare e intuitivo. Quest’ultimo modello prevedeva l’implementazione di un metodo di un’interfaccia funzionale che </w:t>
-      </w:r>
-      <w:proofErr w:type="gramStart"/>
-      <w:r>
-        <w:rPr>
-          <w:color w:val="000000" w:themeColor="text1"/>
-        </w:rPr>
-        <w:t>sarebbe dovuta</w:t>
-      </w:r>
-      <w:proofErr w:type="gramEnd"/>
-      <w:r>
-        <w:rPr>
-          <w:color w:val="000000" w:themeColor="text1"/>
-        </w:rPr>
-        <w:t xml:space="preserve"> essere fornita ad hoc per ogni oggetto presente del gioco, moltiplicando la logica dei controlli e di applicazione delle azioni per il numero di oggetti, conferendo al progetto enormi e numerosissime ridondanze.</w:t>
+        <w:t>un’alternativa al modello che si era adottato precedentemente, molto più elementare e intuitivo. Quest’ultimo modello prevedeva l’implementazione di un metodo di un’interfaccia funzionale che sarebbe dovuta essere fornita ad hoc per ogni oggetto presente del gioco, moltiplicando la logica dei controlli e di applicazione delle azioni per il numero di oggetti, conferendo al progetto enormi e numerosissime ridondanze.</w:t>
       </w:r>
     </w:p>
     <w:p>
@@ -7320,16 +6934,8 @@
         <w:rPr>
           <w:color w:val="000000" w:themeColor="text1"/>
         </w:rPr>
-        <w:t xml:space="preserve">Di seguito è mostrato il diagramma delle classi UML di una porzione significativa del </w:t>
-      </w:r>
-      <w:proofErr w:type="gramStart"/>
-      <w:r>
-        <w:rPr>
-          <w:color w:val="000000" w:themeColor="text1"/>
-        </w:rPr>
-        <w:t>progetto :</w:t>
-      </w:r>
-      <w:proofErr w:type="gramEnd"/>
+        <w:t>Di seguito è mostrato il diagramma delle classi UML di una porzione significativa del progetto :</w:t>
+      </w:r>
     </w:p>
     <w:p>
       <w:pPr>
@@ -7397,7 +7003,6 @@
         <w:t xml:space="preserve"> rappresenta l’insieme di tutti gli effetti che devono essere applicati alla situazione corrente della sessione di gioco, dopo la valutazione della condizione completa associata alla specifica dell’azione di gioco associata alla particolare proprietà dell’oggetto. </w:t>
       </w:r>
       <w:proofErr w:type="spellStart"/>
-      <w:proofErr w:type="gramStart"/>
       <w:r>
         <w:rPr>
           <w:b/>
@@ -7411,14 +7016,7 @@
         <w:rPr>
           <w:color w:val="000000" w:themeColor="text1"/>
         </w:rPr>
-        <w:t xml:space="preserve">  si</w:t>
-      </w:r>
-      <w:proofErr w:type="gramEnd"/>
-      <w:r>
-        <w:rPr>
-          <w:color w:val="000000" w:themeColor="text1"/>
-        </w:rPr>
-        <w:t xml:space="preserve"> presenta come aggregazione di diversi attributi rappresentanti specifici effetti sulla sessione di gioco:</w:t>
+        <w:t xml:space="preserve">  si presenta come aggregazione di diversi attributi rappresentanti specifici effetti sulla sessione di gioco:</w:t>
       </w:r>
     </w:p>
     <w:p>
@@ -7505,7 +7103,6 @@
         <w:t xml:space="preserve">. Questa classe rappresenta un effetto eseguito </w:t>
       </w:r>
       <w:proofErr w:type="spellStart"/>
-      <w:proofErr w:type="gramStart"/>
       <w:r>
         <w:rPr>
           <w:color w:val="000000" w:themeColor="text1"/>
@@ -7517,14 +7114,7 @@
         <w:rPr>
           <w:color w:val="000000" w:themeColor="text1"/>
         </w:rPr>
-        <w:t xml:space="preserve"> valori</w:t>
-      </w:r>
-      <w:proofErr w:type="gramEnd"/>
-      <w:r>
-        <w:rPr>
-          <w:color w:val="000000" w:themeColor="text1"/>
-        </w:rPr>
-        <w:t xml:space="preserve"> caratteristici associati alle proprietà di uno specifico oggetto, dopo averne valutato le condizioni di applicabilità necessarie. La classe è a sua volta un’aggregazione di altri attributi:</w:t>
+        <w:t xml:space="preserve"> valori caratteristici associati alle proprietà di uno specifico oggetto, dopo averne valutato le condizioni di applicabilità necessarie. La classe è a sua volta un’aggregazione di altri attributi:</w:t>
       </w:r>
     </w:p>
     <w:p>
@@ -7943,14 +7533,7 @@
         <w:rPr>
           <w:color w:val="000000" w:themeColor="text1"/>
         </w:rPr>
-        <w:t xml:space="preserve"> che conserva l’identificativo dell’oggetto da rimuovere eventualmente dall’inventario e un </w:t>
-      </w:r>
-      <w:proofErr w:type="gramStart"/>
-      <w:r>
-        <w:rPr>
-          <w:color w:val="000000" w:themeColor="text1"/>
-        </w:rPr>
-        <w:t xml:space="preserve">attributo  </w:t>
+        <w:t xml:space="preserve"> che conserva l’identificativo dell’oggetto da rimuovere eventualmente dall’inventario e un attributo  </w:t>
       </w:r>
       <w:proofErr w:type="spellStart"/>
       <w:r>
@@ -7962,7 +7545,6 @@
         <w:t>ObjectId</w:t>
       </w:r>
       <w:proofErr w:type="spellEnd"/>
-      <w:proofErr w:type="gramEnd"/>
       <w:r>
         <w:rPr>
           <w:color w:val="000000" w:themeColor="text1"/>
@@ -8845,17 +8427,9 @@
         <w:rPr>
           <w:color w:val="000000" w:themeColor="text1"/>
         </w:rPr>
-        <w:t xml:space="preserve">: </w:t>
-      </w:r>
-      <w:proofErr w:type="gramStart"/>
-      <w:r>
-        <w:rPr>
-          <w:color w:val="000000" w:themeColor="text1"/>
-        </w:rPr>
-        <w:t>create(</w:t>
-      </w:r>
-      <w:proofErr w:type="spellStart"/>
-      <w:proofErr w:type="gramEnd"/>
+        <w:t>: create(</w:t>
+      </w:r>
+      <w:proofErr w:type="spellStart"/>
       <w:r>
         <w:rPr>
           <w:color w:val="000000" w:themeColor="text1"/>
@@ -8901,7 +8475,6 @@
         <w:t xml:space="preserve"> </w:t>
       </w:r>
       <w:proofErr w:type="spellStart"/>
-      <w:proofErr w:type="gramStart"/>
       <w:r>
         <w:rPr>
           <w:color w:val="000000" w:themeColor="text1"/>
@@ -8913,14 +8486,7 @@
         <w:rPr>
           <w:color w:val="000000" w:themeColor="text1"/>
         </w:rPr>
-        <w:t>(</w:t>
-      </w:r>
-      <w:proofErr w:type="gramEnd"/>
-      <w:r>
-        <w:rPr>
-          <w:color w:val="000000" w:themeColor="text1"/>
-        </w:rPr>
-        <w:t xml:space="preserve">array, </w:t>
+        <w:t xml:space="preserve">(array, </w:t>
       </w:r>
       <w:proofErr w:type="spellStart"/>
       <w:r>
@@ -8967,23 +8533,7 @@
           <w:color w:val="000000" w:themeColor="text1"/>
           <w:lang w:val="en-US"/>
         </w:rPr>
-        <w:t xml:space="preserve">first(array) -&gt; integer // </w:t>
-      </w:r>
-      <w:proofErr w:type="spellStart"/>
-      <w:r>
-        <w:rPr>
-          <w:color w:val="000000" w:themeColor="text1"/>
-          <w:lang w:val="en-US"/>
-        </w:rPr>
-        <w:t>restituisce</w:t>
-      </w:r>
-      <w:proofErr w:type="spellEnd"/>
-      <w:r>
-        <w:rPr>
-          <w:color w:val="000000" w:themeColor="text1"/>
-          <w:lang w:val="en-US"/>
-        </w:rPr>
-        <w:t xml:space="preserve"> lower bound</w:t>
+        <w:t xml:space="preserve">first(array) -&gt; integer </w:t>
       </w:r>
     </w:p>
     <w:p>
@@ -9002,23 +8552,7 @@
           <w:color w:val="000000" w:themeColor="text1"/>
           <w:lang w:val="en-US"/>
         </w:rPr>
-        <w:t xml:space="preserve"> last(array) -&gt; integer // </w:t>
-      </w:r>
-      <w:proofErr w:type="spellStart"/>
-      <w:r>
-        <w:rPr>
-          <w:color w:val="000000" w:themeColor="text1"/>
-          <w:lang w:val="en-US"/>
-        </w:rPr>
-        <w:t>restituisce</w:t>
-      </w:r>
-      <w:proofErr w:type="spellEnd"/>
-      <w:r>
-        <w:rPr>
-          <w:color w:val="000000" w:themeColor="text1"/>
-          <w:lang w:val="en-US"/>
-        </w:rPr>
-        <w:t xml:space="preserve"> upper bound</w:t>
+        <w:t xml:space="preserve"> last(array) -&gt; integer </w:t>
       </w:r>
     </w:p>
     <w:p>
@@ -9039,7 +8573,6 @@
         <w:t xml:space="preserve"> </w:t>
       </w:r>
       <w:proofErr w:type="spellStart"/>
-      <w:proofErr w:type="gramStart"/>
       <w:r>
         <w:rPr>
           <w:color w:val="000000" w:themeColor="text1"/>
@@ -9051,14 +8584,7 @@
         <w:rPr>
           <w:color w:val="000000" w:themeColor="text1"/>
         </w:rPr>
-        <w:t>(</w:t>
-      </w:r>
-      <w:proofErr w:type="gramEnd"/>
-      <w:r>
-        <w:rPr>
-          <w:color w:val="000000" w:themeColor="text1"/>
-        </w:rPr>
-        <w:t xml:space="preserve">array, </w:t>
+        <w:t xml:space="preserve">(array, </w:t>
       </w:r>
       <w:proofErr w:type="spellStart"/>
       <w:r>
@@ -9086,7 +8612,7 @@
         <w:rPr>
           <w:color w:val="000000" w:themeColor="text1"/>
         </w:rPr>
-        <w:t xml:space="preserve"> // restituisce l’elemento</w:t>
+        <w:t xml:space="preserve"> </w:t>
       </w:r>
     </w:p>
     <w:p>
@@ -9177,7 +8703,6 @@
         <w:t>first(create(</w:t>
       </w:r>
       <w:proofErr w:type="spellStart"/>
-      <w:proofErr w:type="gramStart"/>
       <w:r>
         <w:rPr>
           <w:color w:val="000000" w:themeColor="text1"/>
@@ -9185,7 +8710,6 @@
         <w:t>x,y</w:t>
       </w:r>
       <w:proofErr w:type="spellEnd"/>
-      <w:proofErr w:type="gramEnd"/>
       <w:r>
         <w:rPr>
           <w:color w:val="000000" w:themeColor="text1"/>
@@ -9204,21 +8728,12 @@
           <w:lang w:val="en-US"/>
         </w:rPr>
       </w:pPr>
-      <w:proofErr w:type="gramStart"/>
       <w:r>
         <w:rPr>
           <w:color w:val="000000" w:themeColor="text1"/>
           <w:lang w:val="en-US"/>
         </w:rPr>
-        <w:t>first(assign(</w:t>
-      </w:r>
-      <w:proofErr w:type="gramEnd"/>
-      <w:r>
-        <w:rPr>
-          <w:color w:val="000000" w:themeColor="text1"/>
-          <w:lang w:val="en-US"/>
-        </w:rPr>
-        <w:t xml:space="preserve">v, </w:t>
+        <w:t xml:space="preserve">first(assign(v, </w:t>
       </w:r>
       <w:proofErr w:type="spellStart"/>
       <w:r>
@@ -9254,19 +8769,11 @@
         </w:rPr>
         <w:t xml:space="preserve"> </w:t>
       </w:r>
-      <w:proofErr w:type="gramStart"/>
-      <w:r>
-        <w:rPr>
-          <w:color w:val="000000" w:themeColor="text1"/>
-        </w:rPr>
-        <w:t>last(create(</w:t>
-      </w:r>
-      <w:proofErr w:type="gramEnd"/>
-      <w:r>
-        <w:rPr>
-          <w:color w:val="000000" w:themeColor="text1"/>
-        </w:rPr>
-        <w:t xml:space="preserve">x, y)) = y </w:t>
+      <w:r>
+        <w:rPr>
+          <w:color w:val="000000" w:themeColor="text1"/>
+        </w:rPr>
+        <w:t xml:space="preserve">last(create(x, y)) = y </w:t>
       </w:r>
     </w:p>
     <w:p>
@@ -9280,21 +8787,12 @@
           <w:lang w:val="en-US"/>
         </w:rPr>
       </w:pPr>
-      <w:proofErr w:type="gramStart"/>
       <w:r>
         <w:rPr>
           <w:color w:val="000000" w:themeColor="text1"/>
           <w:lang w:val="en-US"/>
         </w:rPr>
-        <w:t>last(assign(</w:t>
-      </w:r>
-      <w:proofErr w:type="gramEnd"/>
-      <w:r>
-        <w:rPr>
-          <w:color w:val="000000" w:themeColor="text1"/>
-          <w:lang w:val="en-US"/>
-        </w:rPr>
-        <w:t xml:space="preserve">v, </w:t>
+        <w:t xml:space="preserve">last(assign(v, </w:t>
       </w:r>
       <w:proofErr w:type="spellStart"/>
       <w:r>
@@ -9324,7 +8822,6 @@
         </w:rPr>
       </w:pPr>
       <w:proofErr w:type="spellStart"/>
-      <w:proofErr w:type="gramStart"/>
       <w:r>
         <w:rPr>
           <w:color w:val="000000" w:themeColor="text1"/>
@@ -9336,14 +8833,7 @@
         <w:rPr>
           <w:color w:val="000000" w:themeColor="text1"/>
         </w:rPr>
-        <w:t>(create(</w:t>
-      </w:r>
-      <w:proofErr w:type="gramEnd"/>
-      <w:r>
-        <w:rPr>
-          <w:color w:val="000000" w:themeColor="text1"/>
-        </w:rPr>
-        <w:t xml:space="preserve">x, y), i) = </w:t>
+        <w:t xml:space="preserve">(create(x, y), i) = </w:t>
       </w:r>
       <w:proofErr w:type="spellStart"/>
       <w:r>
@@ -9371,28 +8861,93 @@
           <w:lang w:val="en-US"/>
         </w:rPr>
       </w:pPr>
-      <w:proofErr w:type="gramStart"/>
       <w:r>
         <w:rPr>
           <w:color w:val="000000" w:themeColor="text1"/>
           <w:lang w:val="en-US"/>
         </w:rPr>
-        <w:t>eval(assign(</w:t>
-      </w:r>
-      <w:proofErr w:type="gramEnd"/>
+        <w:t xml:space="preserve">eval(assign(v, </w:t>
+      </w:r>
+      <w:proofErr w:type="spellStart"/>
       <w:r>
         <w:rPr>
           <w:color w:val="000000" w:themeColor="text1"/>
           <w:lang w:val="en-US"/>
         </w:rPr>
-        <w:t xml:space="preserve">v, </w:t>
-      </w:r>
-      <w:proofErr w:type="spellStart"/>
+        <w:t>i</w:t>
+      </w:r>
+      <w:proofErr w:type="spellEnd"/>
       <w:r>
         <w:rPr>
           <w:color w:val="000000" w:themeColor="text1"/>
           <w:lang w:val="en-US"/>
         </w:rPr>
+        <w:t>, e), j)=</w:t>
+      </w:r>
+      <w:r>
+        <w:rPr>
+          <w:color w:val="000000" w:themeColor="text1"/>
+          <w:lang w:val="en-US"/>
+        </w:rPr>
+        <w:t xml:space="preserve"> </w:t>
+      </w:r>
+      <w:r>
+        <w:rPr>
+          <w:color w:val="000000" w:themeColor="text1"/>
+          <w:lang w:val="en-US"/>
+        </w:rPr>
+        <w:t>if j</w:t>
+      </w:r>
+      <w:r>
+        <w:rPr>
+          <w:color w:val="000000" w:themeColor="text1"/>
+          <w:lang w:val="en-US"/>
+        </w:rPr>
+        <w:t xml:space="preserve"> &lt; first</w:t>
+      </w:r>
+      <w:r>
+        <w:rPr>
+          <w:color w:val="000000" w:themeColor="text1"/>
+          <w:lang w:val="en-US"/>
+        </w:rPr>
+        <w:t xml:space="preserve">(v) </w:t>
+      </w:r>
+      <w:r>
+        <w:rPr>
+          <w:color w:val="000000" w:themeColor="text1"/>
+          <w:lang w:val="en-US"/>
+        </w:rPr>
+        <w:t xml:space="preserve">or j &gt; last(v) </w:t>
+      </w:r>
+      <w:r>
+        <w:rPr>
+          <w:color w:val="000000" w:themeColor="text1"/>
+          <w:lang w:val="en-US"/>
+        </w:rPr>
+        <w:t>then error</w:t>
+      </w:r>
+    </w:p>
+    <w:p>
+      <w:pPr>
+        <w:ind w:left="720"/>
+        <w:rPr>
+          <w:color w:val="000000" w:themeColor="text1"/>
+          <w:lang w:val="en-US"/>
+        </w:rPr>
+      </w:pPr>
+      <w:r>
+        <w:rPr>
+          <w:color w:val="000000" w:themeColor="text1"/>
+          <w:lang w:val="en-US"/>
+        </w:rPr>
+        <w:t xml:space="preserve"> else if </w:t>
+      </w:r>
+      <w:proofErr w:type="spellStart"/>
+      <w:r>
+        <w:rPr>
+          <w:color w:val="000000" w:themeColor="text1"/>
+          <w:lang w:val="en-US"/>
+        </w:rPr>
         <w:t>i</w:t>
       </w:r>
       <w:proofErr w:type="spellEnd"/>
@@ -9401,81 +8956,24 @@
           <w:color w:val="000000" w:themeColor="text1"/>
           <w:lang w:val="en-US"/>
         </w:rPr>
-        <w:t xml:space="preserve">, e), </w:t>
-      </w:r>
-      <w:proofErr w:type="gramStart"/>
-      <w:r>
+        <w:t>=j then e</w:t>
+      </w:r>
+    </w:p>
+    <w:p>
+      <w:pPr>
+        <w:ind w:left="720"/>
         <w:rPr>
           <w:color w:val="000000" w:themeColor="text1"/>
           <w:lang w:val="en-US"/>
         </w:rPr>
-        <w:t>j)=</w:t>
-      </w:r>
-      <w:proofErr w:type="gramEnd"/>
+      </w:pPr>
       <w:r>
         <w:rPr>
           <w:color w:val="000000" w:themeColor="text1"/>
           <w:lang w:val="en-US"/>
         </w:rPr>
-        <w:t xml:space="preserve">if </w:t>
-      </w:r>
-      <w:proofErr w:type="spellStart"/>
-      <w:r>
-        <w:rPr>
-          <w:color w:val="000000" w:themeColor="text1"/>
-          <w:lang w:val="en-US"/>
-        </w:rPr>
-        <w:t>jlast</w:t>
-      </w:r>
-      <w:proofErr w:type="spellEnd"/>
-      <w:r>
-        <w:rPr>
-          <w:color w:val="000000" w:themeColor="text1"/>
-          <w:lang w:val="en-US"/>
-        </w:rPr>
-        <w:t xml:space="preserve">(v) then error else if </w:t>
-      </w:r>
-      <w:proofErr w:type="spellStart"/>
-      <w:r>
-        <w:rPr>
-          <w:color w:val="000000" w:themeColor="text1"/>
-          <w:lang w:val="en-US"/>
-        </w:rPr>
-        <w:t>i</w:t>
-      </w:r>
-      <w:proofErr w:type="spellEnd"/>
-      <w:r>
-        <w:rPr>
-          <w:color w:val="000000" w:themeColor="text1"/>
-          <w:lang w:val="en-US"/>
-        </w:rPr>
-        <w:t xml:space="preserve">=j then e else </w:t>
-      </w:r>
-      <w:proofErr w:type="gramStart"/>
-      <w:r>
-        <w:rPr>
-          <w:color w:val="000000" w:themeColor="text1"/>
-          <w:lang w:val="en-US"/>
-        </w:rPr>
-        <w:t>eval(</w:t>
-      </w:r>
-      <w:proofErr w:type="gramEnd"/>
-      <w:r>
-        <w:rPr>
-          <w:color w:val="000000" w:themeColor="text1"/>
-          <w:lang w:val="en-US"/>
-        </w:rPr>
-        <w:t>v, j)</w:t>
-      </w:r>
-    </w:p>
-    <w:p>
-      <w:pPr>
-        <w:spacing w:before="240" w:after="240"/>
-        <w:rPr>
-          <w:color w:val="000000" w:themeColor="text1"/>
-          <w:lang w:val="en-US"/>
-        </w:rPr>
-      </w:pPr>
+        <w:t xml:space="preserve"> else eval(v, j)</w:t>
+      </w:r>
       <w:r>
         <w:rPr>
           <w:color w:val="000000" w:themeColor="text1"/>
@@ -9577,7 +9075,6 @@
         <w:t xml:space="preserve"> (package </w:t>
       </w:r>
       <w:proofErr w:type="spellStart"/>
-      <w:proofErr w:type="gramStart"/>
       <w:r>
         <w:rPr>
           <w:color w:val="000000" w:themeColor="text1"/>
@@ -9585,26 +9082,11 @@
         <w:t>avdenture.utilities</w:t>
       </w:r>
       <w:proofErr w:type="spellEnd"/>
-      <w:proofErr w:type="gramEnd"/>
-      <w:r>
-        <w:rPr>
-          <w:color w:val="000000" w:themeColor="text1"/>
-        </w:rPr>
-        <w:t xml:space="preserve">) è stato definito il metodo generico </w:t>
-      </w:r>
-      <w:proofErr w:type="gramStart"/>
-      <w:r>
-        <w:rPr>
-          <w:color w:val="000000" w:themeColor="text1"/>
-        </w:rPr>
-        <w:t>union(</w:t>
-      </w:r>
-      <w:proofErr w:type="gramEnd"/>
-      <w:r>
-        <w:rPr>
-          <w:color w:val="000000" w:themeColor="text1"/>
-        </w:rPr>
-        <w:t>) che dati due oggetti Collection di tipo generico T, restituisce l’insieme unione (in senso matematico) di tutti gli elementi presenti nelle due Collection, anch’esso di tipo generico T.</w:t>
+      <w:r>
+        <w:rPr>
+          <w:color w:val="000000" w:themeColor="text1"/>
+        </w:rPr>
+        <w:t>) è stato definito il metodo generico union() che dati due oggetti Collection di tipo generico T, restituisce l’insieme unione (in senso matematico) di tutti gli elementi presenti nelle due Collection, anch’esso di tipo generico T.</w:t>
       </w:r>
     </w:p>
     <w:p>
@@ -9658,7 +9140,6 @@
         </w:rPr>
         <w:t xml:space="preserve"> </w:t>
       </w:r>
-      <w:proofErr w:type="gramStart"/>
       <w:r>
         <w:rPr>
           <w:b/>
@@ -9668,7 +9149,6 @@
         <w:t>“./</w:t>
       </w:r>
       <w:proofErr w:type="spellStart"/>
-      <w:proofErr w:type="gramEnd"/>
       <w:r>
         <w:rPr>
           <w:b/>
@@ -9732,7 +9212,6 @@
         <w:t>, viene invocato il metodo (</w:t>
       </w:r>
       <w:proofErr w:type="spellStart"/>
-      <w:proofErr w:type="gramStart"/>
       <w:r>
         <w:rPr>
           <w:color w:val="000000" w:themeColor="text1"/>
@@ -9744,14 +9223,7 @@
         <w:rPr>
           <w:color w:val="000000" w:themeColor="text1"/>
         </w:rPr>
-        <w:t>(</w:t>
-      </w:r>
-      <w:proofErr w:type="gramEnd"/>
-      <w:r>
-        <w:rPr>
-          <w:color w:val="000000" w:themeColor="text1"/>
-        </w:rPr>
-        <w:t xml:space="preserve">)) della classe </w:t>
+        <w:t xml:space="preserve">()) della classe </w:t>
       </w:r>
       <w:proofErr w:type="spellStart"/>
       <w:r>
@@ -9924,47 +9396,11 @@
           <w:color w:val="000000" w:themeColor="text1"/>
         </w:rPr>
       </w:pPr>
-      <w:proofErr w:type="gramStart"/>
-      <w:r>
-        <w:rPr>
-          <w:color w:val="000000" w:themeColor="text1"/>
-        </w:rPr>
-        <w:t>E’</w:t>
-      </w:r>
-      <w:proofErr w:type="gramEnd"/>
-      <w:r>
-        <w:rPr>
-          <w:color w:val="000000" w:themeColor="text1"/>
-        </w:rPr>
-        <w:t xml:space="preserve"> stata utilizzata l’interfaccia JDBC, per permettere di conservare all’interno di un database locale </w:t>
-      </w:r>
-      <w:proofErr w:type="gramStart"/>
-      <w:r>
-        <w:rPr>
-          <w:color w:val="000000" w:themeColor="text1"/>
-        </w:rPr>
-        <w:t>all’applicazione,  dati</w:t>
-      </w:r>
-      <w:proofErr w:type="gramEnd"/>
-      <w:r>
-        <w:rPr>
-          <w:color w:val="000000" w:themeColor="text1"/>
-        </w:rPr>
-        <w:t xml:space="preserve"> generici degli oggetti dell’avventura quali id dell’oggetto, nome, descrizione, e alias. La popolazione del database avviene per mezzo di una classe </w:t>
-      </w:r>
-      <w:proofErr w:type="gramStart"/>
-      <w:r>
-        <w:rPr>
-          <w:color w:val="000000" w:themeColor="text1"/>
-        </w:rPr>
-        <w:t>specifica</w:t>
-      </w:r>
-      <w:proofErr w:type="gramEnd"/>
-      <w:r>
-        <w:rPr>
-          <w:color w:val="000000" w:themeColor="text1"/>
-        </w:rPr>
-        <w:t xml:space="preserve"> la quale contiene uno script (</w:t>
+      <w:r>
+        <w:rPr>
+          <w:color w:val="000000" w:themeColor="text1"/>
+        </w:rPr>
+        <w:t>E’ stata utilizzata l’interfaccia JDBC, per permettere di conservare all’interno di un database locale all’applicazione,  dati generici degli oggetti dell’avventura quali id dell’oggetto, nome, descrizione, e alias. La popolazione del database avviene per mezzo di una classe specifica la quale contiene uno script (</w:t>
       </w:r>
       <w:proofErr w:type="spellStart"/>
       <w:r>
@@ -10030,7 +9466,6 @@
         <w:t xml:space="preserve">L’interfaccia JDBC è stata, inoltre, utilizzata per permettere il salvataggio dei progressi di gioco e il recupero degli stessi dal database. Sono state, tuttavia, incontrate difficoltà riguardanti la serializzazione dell’oggetto </w:t>
       </w:r>
       <w:proofErr w:type="spellStart"/>
-      <w:proofErr w:type="gramStart"/>
       <w:r>
         <w:rPr>
           <w:color w:val="000000" w:themeColor="text1"/>
@@ -10042,14 +9477,7 @@
         <w:rPr>
           <w:color w:val="000000" w:themeColor="text1"/>
         </w:rPr>
-        <w:t>, perciò</w:t>
-      </w:r>
-      <w:proofErr w:type="gramEnd"/>
-      <w:r>
-        <w:rPr>
-          <w:color w:val="000000" w:themeColor="text1"/>
-        </w:rPr>
-        <w:t xml:space="preserve"> questa funzionalità risulta implementata (tutte le classi del </w:t>
+        <w:t xml:space="preserve">, perciò questa funzionalità risulta implementata (tutte le classi del </w:t>
       </w:r>
       <w:proofErr w:type="spellStart"/>
       <w:r>
@@ -10140,21 +9568,7 @@
         <w:rPr>
           <w:color w:val="000000" w:themeColor="text1"/>
         </w:rPr>
-        <w:t xml:space="preserve">Il metodo </w:t>
-      </w:r>
-      <w:proofErr w:type="gramStart"/>
-      <w:r>
-        <w:rPr>
-          <w:color w:val="000000" w:themeColor="text1"/>
-        </w:rPr>
-        <w:t>update(</w:t>
-      </w:r>
-      <w:proofErr w:type="gramEnd"/>
-      <w:r>
-        <w:rPr>
-          <w:color w:val="000000" w:themeColor="text1"/>
-        </w:rPr>
-        <w:t xml:space="preserve">) della classe </w:t>
+        <w:t xml:space="preserve">Il metodo update() della classe </w:t>
       </w:r>
       <w:proofErr w:type="spellStart"/>
       <w:r>
@@ -10260,7 +9674,6 @@
         <w:t xml:space="preserve">Il metodo </w:t>
       </w:r>
       <w:proofErr w:type="spellStart"/>
-      <w:proofErr w:type="gramStart"/>
       <w:r>
         <w:rPr>
           <w:color w:val="000000" w:themeColor="text1"/>
@@ -10272,14 +9685,7 @@
         <w:rPr>
           <w:color w:val="000000" w:themeColor="text1"/>
         </w:rPr>
-        <w:t>(</w:t>
-      </w:r>
-      <w:proofErr w:type="gramEnd"/>
-      <w:r>
-        <w:rPr>
-          <w:color w:val="000000" w:themeColor="text1"/>
-        </w:rPr>
-        <w:t xml:space="preserve">) della classe </w:t>
+        <w:t xml:space="preserve">() della classe </w:t>
       </w:r>
       <w:proofErr w:type="spellStart"/>
       <w:r>
@@ -10332,21 +9738,7 @@
         <w:rPr>
           <w:color w:val="000000" w:themeColor="text1"/>
         </w:rPr>
-        <w:t xml:space="preserve">Nel metodo </w:t>
-      </w:r>
-      <w:proofErr w:type="gramStart"/>
-      <w:r>
-        <w:rPr>
-          <w:color w:val="000000" w:themeColor="text1"/>
-        </w:rPr>
-        <w:t>parse(</w:t>
-      </w:r>
-      <w:proofErr w:type="gramEnd"/>
-      <w:r>
-        <w:rPr>
-          <w:color w:val="000000" w:themeColor="text1"/>
-        </w:rPr>
-        <w:t xml:space="preserve">) della classe </w:t>
+        <w:t xml:space="preserve">Nel metodo parse() della classe </w:t>
       </w:r>
       <w:r>
         <w:rPr>
@@ -10407,7 +9799,6 @@
         <w:t xml:space="preserve">Il metodo </w:t>
       </w:r>
       <w:proofErr w:type="spellStart"/>
-      <w:proofErr w:type="gramStart"/>
       <w:r>
         <w:rPr>
           <w:color w:val="000000" w:themeColor="text1"/>
@@ -10419,14 +9810,7 @@
         <w:rPr>
           <w:color w:val="000000" w:themeColor="text1"/>
         </w:rPr>
-        <w:t>(</w:t>
-      </w:r>
-      <w:proofErr w:type="gramEnd"/>
-      <w:r>
-        <w:rPr>
-          <w:color w:val="000000" w:themeColor="text1"/>
-        </w:rPr>
-        <w:t xml:space="preserve">) della classe </w:t>
+        <w:t xml:space="preserve">() della classe </w:t>
       </w:r>
       <w:r>
         <w:rPr>
@@ -10842,21 +10226,7 @@
         <w:rPr>
           <w:color w:val="000000" w:themeColor="text1"/>
         </w:rPr>
-        <w:t>) per il salvataggio dei progressi di gioco (Funzionalità non operativa</w:t>
-      </w:r>
-      <w:proofErr w:type="gramStart"/>
-      <w:r>
-        <w:rPr>
-          <w:color w:val="000000" w:themeColor="text1"/>
-        </w:rPr>
-        <w:t>) ,</w:t>
-      </w:r>
-      <w:proofErr w:type="gramEnd"/>
-      <w:r>
-        <w:rPr>
-          <w:color w:val="000000" w:themeColor="text1"/>
-        </w:rPr>
-        <w:t xml:space="preserve"> e una </w:t>
+        <w:t xml:space="preserve">) per il salvataggio dei progressi di gioco (Funzionalità non operativa) , e una </w:t>
       </w:r>
       <w:proofErr w:type="spellStart"/>
       <w:r>
@@ -11155,21 +10525,7 @@
         <w:rPr>
           <w:color w:val="000000" w:themeColor="text1"/>
         </w:rPr>
-        <w:t xml:space="preserve">. </w:t>
-      </w:r>
-      <w:proofErr w:type="gramStart"/>
-      <w:r>
-        <w:rPr>
-          <w:color w:val="000000" w:themeColor="text1"/>
-        </w:rPr>
-        <w:t>E’</w:t>
-      </w:r>
-      <w:proofErr w:type="gramEnd"/>
-      <w:r>
-        <w:rPr>
-          <w:color w:val="000000" w:themeColor="text1"/>
-        </w:rPr>
-        <w:t xml:space="preserve"> stato quindi implementato un </w:t>
+        <w:t xml:space="preserve">. E’ stato quindi implementato un </w:t>
       </w:r>
       <w:proofErr w:type="spellStart"/>
       <w:r>
@@ -11287,19 +10643,11 @@
           <w:color w:val="000000" w:themeColor="text1"/>
         </w:rPr>
       </w:pPr>
-      <w:proofErr w:type="gramStart"/>
-      <w:r>
-        <w:rPr>
-          <w:color w:val="000000" w:themeColor="text1"/>
-        </w:rPr>
-        <w:t>E’</w:t>
-      </w:r>
-      <w:proofErr w:type="gramEnd"/>
-      <w:r>
-        <w:rPr>
-          <w:color w:val="000000" w:themeColor="text1"/>
-        </w:rPr>
-        <w:t xml:space="preserve"> stata definita un’implementazione dell’interfaccia</w:t>
+      <w:r>
+        <w:rPr>
+          <w:color w:val="000000" w:themeColor="text1"/>
+        </w:rPr>
+        <w:t>E’ stata definita un’implementazione dell’interfaccia</w:t>
       </w:r>
       <w:r>
         <w:rPr>
@@ -11353,7 +10701,6 @@
         <w:t xml:space="preserve"> Questa classe conserva al suo interno un riferimento al server Http inizializzato, e definisce il metodo </w:t>
       </w:r>
       <w:proofErr w:type="spellStart"/>
-      <w:proofErr w:type="gramStart"/>
       <w:r>
         <w:rPr>
           <w:color w:val="000000" w:themeColor="text1"/>
@@ -11365,14 +10712,7 @@
         <w:rPr>
           <w:color w:val="000000" w:themeColor="text1"/>
         </w:rPr>
-        <w:t>(</w:t>
-      </w:r>
-      <w:proofErr w:type="gramEnd"/>
-      <w:r>
-        <w:rPr>
-          <w:color w:val="000000" w:themeColor="text1"/>
-        </w:rPr>
-        <w:t xml:space="preserve">) di </w:t>
+        <w:t xml:space="preserve">() di </w:t>
       </w:r>
       <w:proofErr w:type="spellStart"/>
       <w:r>
@@ -11491,23 +10831,7 @@
           <w:color w:val="000000" w:themeColor="text1"/>
           <w:lang w:val="it-IT"/>
         </w:rPr>
-        <w:t xml:space="preserve">. Questa contiene un riferimento al database per permettere di effettuare richieste (update e queries sui salvataggi di gioco). </w:t>
-      </w:r>
-      <w:proofErr w:type="gramStart"/>
-      <w:r>
-        <w:rPr>
-          <w:color w:val="000000" w:themeColor="text1"/>
-          <w:lang w:val="it-IT"/>
-        </w:rPr>
-        <w:t>Inoltre</w:t>
-      </w:r>
-      <w:proofErr w:type="gramEnd"/>
-      <w:r>
-        <w:rPr>
-          <w:color w:val="000000" w:themeColor="text1"/>
-          <w:lang w:val="it-IT"/>
-        </w:rPr>
-        <w:t xml:space="preserve"> conserva due metodi GET e un metodo PUT. Il metodo GET per la richiesta del salvataggio di gioco</w:t>
+        <w:t>. Questa contiene un riferimento al database per permettere di effettuare richieste (update e queries sui salvataggi di gioco). Inoltre conserva due metodi GET e un metodo PUT. Il metodo GET per la richiesta del salvataggio di gioco</w:t>
       </w:r>
       <w:r>
         <w:rPr>
@@ -11667,7 +10991,6 @@
         </w:rPr>
       </w:pPr>
       <w:proofErr w:type="spellStart"/>
-      <w:proofErr w:type="gramStart"/>
       <w:r>
         <w:rPr>
           <w:b/>
@@ -11683,15 +11006,7 @@
           <w:color w:val="000000" w:themeColor="text1"/>
           <w:lang w:val="it-IT"/>
         </w:rPr>
-        <w:t>() :</w:t>
-      </w:r>
-      <w:proofErr w:type="gramEnd"/>
-      <w:r>
-        <w:rPr>
-          <w:color w:val="000000" w:themeColor="text1"/>
-          <w:lang w:val="it-IT"/>
-        </w:rPr>
-        <w:t xml:space="preserve"> Il metodo si occupa di aggiungere il salvataggio dei progressi di gioco (</w:t>
+        <w:t>() : Il metodo si occupa di aggiungere il salvataggio dei progressi di gioco (</w:t>
       </w:r>
       <w:proofErr w:type="spellStart"/>
       <w:r>
@@ -11723,7 +11038,6 @@
         </w:rPr>
       </w:pPr>
       <w:proofErr w:type="spellStart"/>
-      <w:proofErr w:type="gramStart"/>
       <w:r>
         <w:rPr>
           <w:b/>
@@ -11743,7 +11057,6 @@
         </w:rPr>
         <w:t>() :</w:t>
       </w:r>
-      <w:proofErr w:type="gramEnd"/>
       <w:r>
         <w:rPr>
           <w:color w:val="000000" w:themeColor="text1"/>
@@ -11765,7 +11078,6 @@
         </w:rPr>
       </w:pPr>
       <w:proofErr w:type="spellStart"/>
-      <w:proofErr w:type="gramStart"/>
       <w:r>
         <w:rPr>
           <w:b/>
@@ -11790,15 +11102,7 @@
           <w:color w:val="000000" w:themeColor="text1"/>
           <w:lang w:val="it-IT"/>
         </w:rPr>
-        <w:t xml:space="preserve"> :</w:t>
-      </w:r>
-      <w:proofErr w:type="gramEnd"/>
-      <w:r>
-        <w:rPr>
-          <w:color w:val="000000" w:themeColor="text1"/>
-          <w:lang w:val="it-IT"/>
-        </w:rPr>
-        <w:t xml:space="preserve"> Il metodo si occupa di fare richiesta del salvataggio di gioco corrispondente al </w:t>
+        <w:t xml:space="preserve"> : Il metodo si occupa di fare richiesta del salvataggio di gioco corrispondente al </w:t>
       </w:r>
       <w:proofErr w:type="spellStart"/>
       <w:r>
@@ -11866,7 +11170,6 @@
         </w:rPr>
       </w:pPr>
       <w:proofErr w:type="spellStart"/>
-      <w:proofErr w:type="gramStart"/>
       <w:r>
         <w:rPr>
           <w:b/>
@@ -11891,15 +11194,7 @@
           <w:color w:val="000000" w:themeColor="text1"/>
           <w:lang w:val="it-IT"/>
         </w:rPr>
-        <w:t>:</w:t>
-      </w:r>
-      <w:proofErr w:type="gramEnd"/>
-      <w:r>
-        <w:rPr>
-          <w:color w:val="000000" w:themeColor="text1"/>
-          <w:lang w:val="it-IT"/>
-        </w:rPr>
-        <w:t xml:space="preserve"> Il metodo si occupa di convertire la </w:t>
+        <w:t xml:space="preserve">: Il metodo si occupa di convertire la </w:t>
       </w:r>
       <w:proofErr w:type="spellStart"/>
       <w:r>
@@ -11981,7 +11276,6 @@
         </w:rPr>
       </w:pPr>
       <w:proofErr w:type="spellStart"/>
-      <w:proofErr w:type="gramStart"/>
       <w:r>
         <w:rPr>
           <w:b/>
@@ -12001,7 +11295,6 @@
         </w:rPr>
         <w:t>() :</w:t>
       </w:r>
-      <w:proofErr w:type="gramEnd"/>
       <w:r>
         <w:rPr>
           <w:color w:val="000000" w:themeColor="text1"/>
@@ -12055,7 +11348,6 @@
         </w:rPr>
       </w:pPr>
       <w:proofErr w:type="spellStart"/>
-      <w:proofErr w:type="gramStart"/>
       <w:r>
         <w:rPr>
           <w:b/>
@@ -12080,15 +11372,7 @@
           <w:color w:val="000000" w:themeColor="text1"/>
           <w:lang w:val="it-IT"/>
         </w:rPr>
-        <w:t xml:space="preserve"> :</w:t>
-      </w:r>
-      <w:proofErr w:type="gramEnd"/>
-      <w:r>
-        <w:rPr>
-          <w:color w:val="000000" w:themeColor="text1"/>
-          <w:lang w:val="it-IT"/>
-        </w:rPr>
-        <w:t xml:space="preserve"> Il metodo restituisce, effettuando una chiamata al </w:t>
+        <w:t xml:space="preserve"> : Il metodo restituisce, effettuando una chiamata al </w:t>
       </w:r>
       <w:proofErr w:type="spellStart"/>
       <w:r>
@@ -12141,23 +11425,7 @@
           <w:lang w:val="it-IT"/>
         </w:rPr>
         <w:lastRenderedPageBreak/>
-        <w:t xml:space="preserve">Allo stesso modo è stato implementato il servizio REST per la popolazione degli oggetti dell’avventura nel database, e il recupero di questi ultimi. </w:t>
-      </w:r>
-      <w:proofErr w:type="gramStart"/>
-      <w:r>
-        <w:rPr>
-          <w:color w:val="000000" w:themeColor="text1"/>
-          <w:lang w:val="it-IT"/>
-        </w:rPr>
-        <w:t>E’</w:t>
-      </w:r>
-      <w:proofErr w:type="gramEnd"/>
-      <w:r>
-        <w:rPr>
-          <w:color w:val="000000" w:themeColor="text1"/>
-          <w:lang w:val="it-IT"/>
-        </w:rPr>
-        <w:t xml:space="preserve"> stata creata quindi una classe di servizio REST specifica per permettere al server http di ricevere richieste dal</w:t>
+        <w:t>Allo stesso modo è stato implementato il servizio REST per la popolazione degli oggetti dell’avventura nel database, e il recupero di questi ultimi. E’ stata creata quindi una classe di servizio REST specifica per permettere al server http di ricevere richieste dal</w:t>
       </w:r>
       <w:r>
         <w:rPr>
@@ -12222,17 +11490,8 @@
           <w:color w:val="000000" w:themeColor="text1"/>
           <w:lang w:val="it-IT"/>
         </w:rPr>
-        <w:t xml:space="preserve"> conserva questi metodi per accedere al servizio REST sull’inserimento di oggetti dell’avventura e recupero di questi </w:t>
-      </w:r>
-      <w:proofErr w:type="gramStart"/>
-      <w:r>
-        <w:rPr>
-          <w:color w:val="000000" w:themeColor="text1"/>
-          <w:lang w:val="it-IT"/>
-        </w:rPr>
-        <w:t>ultimi :</w:t>
-      </w:r>
-      <w:proofErr w:type="gramEnd"/>
+        <w:t xml:space="preserve"> conserva questi metodi per accedere al servizio REST sull’inserimento di oggetti dell’avventura e recupero di questi ultimi :</w:t>
+      </w:r>
     </w:p>
     <w:p>
       <w:pPr>
@@ -12247,7 +11506,6 @@
         </w:rPr>
       </w:pPr>
       <w:proofErr w:type="spellStart"/>
-      <w:proofErr w:type="gramStart"/>
       <w:r>
         <w:rPr>
           <w:b/>
@@ -12272,15 +11530,7 @@
           <w:color w:val="000000" w:themeColor="text1"/>
           <w:lang w:val="it-IT"/>
         </w:rPr>
-        <w:t xml:space="preserve"> :</w:t>
-      </w:r>
-      <w:proofErr w:type="gramEnd"/>
-      <w:r>
-        <w:rPr>
-          <w:color w:val="000000" w:themeColor="text1"/>
-          <w:lang w:val="it-IT"/>
-        </w:rPr>
-        <w:t xml:space="preserve"> Il metodo si occupa di effettuare una richiesta http al server (di aggiunta oggetto allo storage per ogni oggetto che sarà successivamente istanziato nell'avventura.</w:t>
+        <w:t xml:space="preserve"> : Il metodo si occupa di effettuare una richiesta http al server (di aggiunta oggetto allo storage per ogni oggetto che sarà successivamente istanziato nell'avventura.</w:t>
       </w:r>
     </w:p>
     <w:p>
@@ -12296,7 +11546,6 @@
         </w:rPr>
       </w:pPr>
       <w:proofErr w:type="spellStart"/>
-      <w:proofErr w:type="gramStart"/>
       <w:r>
         <w:rPr>
           <w:b/>
@@ -12316,7 +11565,6 @@
         </w:rPr>
         <w:t>() :</w:t>
       </w:r>
-      <w:proofErr w:type="gramEnd"/>
       <w:r>
         <w:rPr>
           <w:color w:val="000000" w:themeColor="text1"/>
@@ -12338,7 +11586,6 @@
         </w:rPr>
       </w:pPr>
       <w:proofErr w:type="spellStart"/>
-      <w:proofErr w:type="gramStart"/>
       <w:r>
         <w:rPr>
           <w:b/>
@@ -12363,15 +11610,7 @@
           <w:color w:val="000000" w:themeColor="text1"/>
           <w:lang w:val="it-IT"/>
         </w:rPr>
-        <w:t xml:space="preserve"> :</w:t>
-      </w:r>
-      <w:proofErr w:type="gramEnd"/>
-      <w:r>
-        <w:rPr>
-          <w:color w:val="000000" w:themeColor="text1"/>
-          <w:lang w:val="it-IT"/>
-        </w:rPr>
-        <w:t xml:space="preserve"> Il metodo si occupa di richiedere al server REST, tramite richiesta http l'oggetto contenuto nello storage che abbia l'id passato come parametro.</w:t>
+        <w:t xml:space="preserve"> : Il metodo si occupa di richiedere al server REST, tramite richiesta http l'oggetto contenuto nello storage che abbia l'id passato come parametro.</w:t>
       </w:r>
     </w:p>
     <w:p>
@@ -12450,7 +11689,6 @@
         </w:rPr>
       </w:pPr>
       <w:proofErr w:type="spellStart"/>
-      <w:proofErr w:type="gramStart"/>
       <w:r>
         <w:rPr>
           <w:b/>
@@ -12475,15 +11713,7 @@
           <w:color w:val="000000" w:themeColor="text1"/>
           <w:lang w:val="it-IT"/>
         </w:rPr>
-        <w:t>:Il</w:t>
-      </w:r>
-      <w:proofErr w:type="gramEnd"/>
-      <w:r>
-        <w:rPr>
-          <w:color w:val="000000" w:themeColor="text1"/>
-          <w:lang w:val="it-IT"/>
-        </w:rPr>
-        <w:t xml:space="preserve"> metodo REST si occupa di convertire il </w:t>
+        <w:t xml:space="preserve">:Il metodo REST si occupa di convertire il </w:t>
       </w:r>
       <w:proofErr w:type="spellStart"/>
       <w:r>
@@ -12563,7 +11793,6 @@
         </w:rPr>
       </w:pPr>
       <w:proofErr w:type="spellStart"/>
-      <w:proofErr w:type="gramStart"/>
       <w:r>
         <w:rPr>
           <w:b/>
@@ -12588,15 +11817,7 @@
           <w:color w:val="000000" w:themeColor="text1"/>
           <w:lang w:val="it-IT"/>
         </w:rPr>
-        <w:t xml:space="preserve"> :Il</w:t>
-      </w:r>
-      <w:proofErr w:type="gramEnd"/>
-      <w:r>
-        <w:rPr>
-          <w:color w:val="000000" w:themeColor="text1"/>
-          <w:lang w:val="it-IT"/>
-        </w:rPr>
-        <w:t xml:space="preserve"> metodo REST permette, attraverso l'inserimento dell'id dell'oggetto nel </w:t>
+        <w:t xml:space="preserve"> :Il metodo REST permette, attraverso l'inserimento dell'id dell'oggetto nel </w:t>
       </w:r>
       <w:proofErr w:type="spellStart"/>
       <w:r>

</xml_diff>